<commit_message>
change the image in the docx file
</commit_message>
<xml_diff>
--- a/1.docx
+++ b/1.docx
@@ -8,10 +8,10 @@
           <w:noProof/>
         </w:rPr>
         <w:drawing>
-          <wp:inline distT="0" distB="0" distL="0" distR="0" wp14:anchorId="6EF05959" wp14:editId="2FFFEF69">
+          <wp:inline distT="0" distB="0" distL="0" distR="0" wp14:anchorId="3D4165A2" wp14:editId="609D43EB">
             <wp:extent cx="5274310" cy="3956050"/>
             <wp:effectExtent l="0" t="0" r="2540" b="6350"/>
-            <wp:docPr id="987254328" name="תמונה 1" descr="תמונה שמכילה בתוך מבנה, קיר, דלפק, כיור&#10;&#10;התיאור נוצר באופן אוטומטי"/>
+            <wp:docPr id="1322369915" name="תמונה 1"/>
             <wp:cNvGraphicFramePr>
               <a:graphicFrameLocks xmlns:a="http://schemas.openxmlformats.org/drawingml/2006/main" noChangeAspect="1"/>
             </wp:cNvGraphicFramePr>
@@ -19,7 +19,7 @@
               <a:graphicData uri="http://schemas.openxmlformats.org/drawingml/2006/picture">
                 <pic:pic xmlns:pic="http://schemas.openxmlformats.org/drawingml/2006/picture">
                   <pic:nvPicPr>
-                    <pic:cNvPr id="987254328" name="תמונה 1" descr="תמונה שמכילה בתוך מבנה, קיר, דלפק, כיור&#10;&#10;התיאור נוצר באופן אוטומטי"/>
+                    <pic:cNvPr id="1322369915" name="תמונה 1322369915"/>
                     <pic:cNvPicPr/>
                   </pic:nvPicPr>
                   <pic:blipFill>

</xml_diff>